<commit_message>
[FEATURE] ajout des paramètres, possibilité de modifier le volume de la musique
[DEV] mise à jour diagramme de classe, DiagrammeCasUtilisation, contexte_bataille_navale.docx et du fichier de preuves

Signed-off-by: Paul Bonhomme <paul.bonhomme@etu.uca.fr>
</commit_message>
<xml_diff>
--- a/doc/contexte_bataille_navale.docx
+++ b/doc/contexte_bataille_navale.docx
@@ -17,7 +17,6 @@
         <w:t>IUT Clermont-Ferrand</w:t>
       </w:r>
     </w:p>
-    <w:p/>
     <w:p>
       <w:pPr>
         <w:jc w:val="center"/>
@@ -86,7 +85,7 @@
         <w:t xml:space="preserve">, </w:t>
       </w:r>
       <w:r>
-        <w:t>2</w:t>
+        <w:t>3</w:t>
       </w:r>
       <w:r>
         <w:t xml:space="preserve"> possibilités s’offre à lui.</w:t>
@@ -213,16 +212,40 @@
     </w:p>
     <w:p>
       <w:pPr>
+        <w:pStyle w:val="Paragraphedeliste"/>
+        <w:numPr>
+          <w:ilvl w:val="0"/>
+          <w:numId w:val="1"/>
+        </w:numPr>
+        <w:jc w:val="both"/>
+      </w:pPr>
+      <w:r>
+        <w:t xml:space="preserve">Aller dans les paramètres : </w:t>
+      </w:r>
+    </w:p>
+    <w:p>
+      <w:pPr>
         <w:ind w:left="360"/>
         <w:jc w:val="both"/>
       </w:pPr>
+      <w:r>
+        <w:t>Le joueur peut changer le volume de la musique à sa guise.</w:t>
+      </w:r>
     </w:p>
     <w:p>
       <w:pPr>
         <w:ind w:left="360"/>
         <w:jc w:val="both"/>
-      </w:pPr>
-      <w:r>
+        <w:rPr>
+          <w:b/>
+          <w:bCs/>
+        </w:rPr>
+      </w:pPr>
+      <w:r>
+        <w:rPr>
+          <w:b/>
+          <w:bCs/>
+        </w:rPr>
         <w:t>Profitez bien de notre application !</w:t>
       </w:r>
     </w:p>

</xml_diff>